<commit_message>
Update to UserGuides and Protocol related to OrganismTypes
Added possibility of OrganismTypes of Bacteria, Virus etc. in COMADRE;
and Algae and Fungi in COMPADRE
</commit_message>
<xml_diff>
--- a/COMADRE-UserGuide/COMADRE-UserGuide.docx
+++ b/COMADRE-UserGuide/COMADRE-UserGuide.docx
@@ -57,13 +57,13 @@
         <w:pStyle w:val="Date"/>
       </w:pPr>
       <w:r>
-        <w:t xml:space="preserve">January</w:t>
-      </w:r>
-      <w:r>
-        <w:t xml:space="preserve"> </w:t>
-      </w:r>
-      <w:r>
-        <w:t xml:space="preserve">03</w:t>
+        <w:t xml:space="preserve">February</w:t>
+      </w:r>
+      <w:r>
+        <w:t xml:space="preserve"> </w:t>
+      </w:r>
+      <w:r>
+        <w:t xml:space="preserve">13</w:t>
       </w:r>
       <w:r>
         <w:t xml:space="preserve"> </w:t>
@@ -95,7 +95,7 @@
         <w:pStyle w:val="BodyText"/>
       </w:pPr>
       <w:r>
-        <w:t xml:space="preserve">Date modified: January 03 2017</w:t>
+        <w:t xml:space="preserve">Date modified: February 13 2017</w:t>
       </w:r>
     </w:p>
     <w:p>
@@ -1847,7 +1847,58 @@
         <w:t xml:space="preserve"> </w:t>
       </w:r>
       <w:r>
-        <w:t xml:space="preserve">Broad type of organism, generally Class in animals (except humans, which are recorded as "Homo_sapiens").</w:t>
+        <w:t xml:space="preserve">Broad type of organism, generally Class in animals (except humans, which are recorded as</w:t>
+      </w:r>
+      <w:r>
+        <w:t xml:space="preserve"> </w:t>
+      </w:r>
+      <w:r>
+        <w:rPr>
+          <w:rStyle w:val="VerbatimChar"/>
+        </w:rPr>
+        <w:t xml:space="preserve">Homo_sapiens</w:t>
+      </w:r>
+      <w:r>
+        <w:t xml:space="preserve">). Non-animals that are included in COMADRE include</w:t>
+      </w:r>
+      <w:r>
+        <w:t xml:space="preserve"> </w:t>
+      </w:r>
+      <w:r>
+        <w:rPr>
+          <w:rStyle w:val="VerbatimChar"/>
+        </w:rPr>
+        <w:t xml:space="preserve">OrganismType</w:t>
+      </w:r>
+      <w:r>
+        <w:t xml:space="preserve">s of</w:t>
+      </w:r>
+      <w:r>
+        <w:t xml:space="preserve"> </w:t>
+      </w:r>
+      <w:r>
+        <w:rPr>
+          <w:rStyle w:val="VerbatimChar"/>
+        </w:rPr>
+        <w:t xml:space="preserve">Bacteria</w:t>
+      </w:r>
+      <w:r>
+        <w:t xml:space="preserve"> </w:t>
+      </w:r>
+      <w:r>
+        <w:t xml:space="preserve">and</w:t>
+      </w:r>
+      <w:r>
+        <w:t xml:space="preserve"> </w:t>
+      </w:r>
+      <w:r>
+        <w:rPr>
+          <w:rStyle w:val="VerbatimChar"/>
+        </w:rPr>
+        <w:t xml:space="preserve">Virus</w:t>
+      </w:r>
+      <w:r>
+        <w:t xml:space="preserve">.</w:t>
       </w:r>
     </w:p>
     <w:p>
@@ -7830,7 +7881,7 @@
     </w:lvl>
   </w:abstractNum>
   <w:abstractNum w:abstractNumId="990">
-    <w:nsid w:val="94a06db3"/>
+    <w:nsid w:val="9e20f535"/>
     <w:multiLevelType w:val="multilevel"/>
     <w:lvl w:ilvl="0">
       <w:numFmt w:val="bullet"/>
@@ -7911,7 +7962,7 @@
     </w:lvl>
   </w:abstractNum>
   <w:abstractNum w:abstractNumId="991">
-    <w:nsid w:val="dafb1ade"/>
+    <w:nsid w:val="e4a552b4"/>
     <w:multiLevelType w:val="multilevel"/>
     <w:lvl w:ilvl="0">
       <w:numFmt w:val="bullet"/>

</xml_diff>

<commit_message>
Changed "Captivity" to "MatrixCaptivity"
</commit_message>
<xml_diff>
--- a/COMADRE-UserGuide/COMADRE-UserGuide.docx
+++ b/COMADRE-UserGuide/COMADRE-UserGuide.docx
@@ -63,7 +63,7 @@
         <w:t xml:space="preserve"> </w:t>
       </w:r>
       <w:r>
-        <w:t xml:space="preserve">13</w:t>
+        <w:t xml:space="preserve">15</w:t>
       </w:r>
       <w:r>
         <w:t xml:space="preserve"> </w:t>
@@ -95,7 +95,7 @@
         <w:pStyle w:val="BodyText"/>
       </w:pPr>
       <w:r>
-        <w:t xml:space="preserve">Date modified: February 13 2017</w:t>
+        <w:t xml:space="preserve">Date modified: February 15 2017</w:t>
       </w:r>
     </w:p>
     <w:p>
@@ -4603,13 +4603,13 @@
       <w:pPr>
         <w:pStyle w:val="Heading3"/>
       </w:pPr>
-      <w:bookmarkStart w:id="115" w:name="captivity"/>
+      <w:bookmarkStart w:id="115" w:name="matrixcaptivity"/>
       <w:bookmarkEnd w:id="115"/>
       <w:r>
         <w:rPr>
           <w:rStyle w:val="VerbatimChar"/>
         </w:rPr>
-        <w:t xml:space="preserve">Captivity</w:t>
+        <w:t xml:space="preserve">MatrixCaptivity</w:t>
       </w:r>
     </w:p>
     <w:p>
@@ -7881,7 +7881,7 @@
     </w:lvl>
   </w:abstractNum>
   <w:abstractNum w:abstractNumId="990">
-    <w:nsid w:val="9e20f535"/>
+    <w:nsid w:val="b364d6af"/>
     <w:multiLevelType w:val="multilevel"/>
     <w:lvl w:ilvl="0">
       <w:numFmt w:val="bullet"/>
@@ -7962,7 +7962,7 @@
     </w:lvl>
   </w:abstractNum>
   <w:abstractNum w:abstractNumId="991">
-    <w:nsid w:val="e4a552b4"/>
+    <w:nsid w:val="1c7a3216"/>
     <w:multiLevelType w:val="multilevel"/>
     <w:lvl w:ilvl="0">
       <w:numFmt w:val="bullet"/>

</xml_diff>